<commit_message>
IgBlastPlus output is tab separated not comma separated
</commit_message>
<xml_diff>
--- a/docs/Example Analysis Pipeline - text.docx
+++ b/docs/Example Analysis Pipeline - text.docx
@@ -191,7 +191,15 @@
         </w:rPr>
       </w:pPr>
       <w:r>
-        <w:t xml:space="preserve">The output from IgBLAST was converted to comma-separated analysis format (similar to IMGT output) by </w:t>
+        <w:t xml:space="preserve">The output from IgBLAST was converted to </w:t>
+      </w:r>
+      <w:r>
+        <w:t>tab</w:t>
+      </w:r>
+      <w:bookmarkStart w:id="0" w:name="_GoBack"/>
+      <w:bookmarkEnd w:id="0"/>
+      <w:r>
+        <w:t xml:space="preserve">-separated analysis format (similar to IMGT output) by </w:t>
       </w:r>
       <w:r>
         <w:rPr>
@@ -334,8 +342,6 @@
         </w:rPr>
         <w:t>random samples of size 75</w:t>
       </w:r>
-      <w:bookmarkStart w:id="0" w:name="_GoBack"/>
-      <w:bookmarkEnd w:id="0"/>
       <w:r>
         <w:rPr>
           <w:rFonts w:cs="Courier New"/>

</xml_diff>